<commit_message>
Changed some use case: Create Club
</commit_message>
<xml_diff>
--- a/specifications/use-cases/Sect. 4.1 - Requirements Elicitation.docx
+++ b/specifications/use-cases/Sect. 4.1 - Requirements Elicitation.docx
@@ -921,6 +921,7 @@
           <w:sz w:val="24"/>
           <w:szCs w:val="24"/>
         </w:rPr>
+        <w:lastRenderedPageBreak/>
         <w:t>The system shall notify the Organizer that the event was published correctly.</w:t>
       </w:r>
     </w:p>
@@ -959,27 +960,7 @@
           <w:sz w:val="24"/>
           <w:szCs w:val="24"/>
         </w:rPr>
-        <w:t xml:space="preserve"> when the system receives the Event specifications, generates </w:t>
-      </w:r>
-      <w:proofErr w:type="gramStart"/>
-      <w:r>
-        <w:rPr>
-          <w:rFonts w:ascii="Times New Roman" w:hAnsi="Times New Roman"/>
-          <w:noProof w:val="0"/>
-          <w:sz w:val="24"/>
-          <w:szCs w:val="24"/>
-        </w:rPr>
-        <w:t>an</w:t>
-      </w:r>
-      <w:proofErr w:type="gramEnd"/>
-      <w:r>
-        <w:rPr>
-          <w:rFonts w:ascii="Times New Roman" w:hAnsi="Times New Roman"/>
-          <w:noProof w:val="0"/>
-          <w:sz w:val="24"/>
-          <w:szCs w:val="24"/>
-        </w:rPr>
-        <w:t xml:space="preserve"> </w:t>
+        <w:t xml:space="preserve"> when the system receives the Event specifications, generates an </w:t>
       </w:r>
       <w:r>
         <w:rPr>
@@ -1231,27 +1212,7 @@
           <w:sz w:val="24"/>
           <w:szCs w:val="24"/>
         </w:rPr>
-        <w:t xml:space="preserve"> the Event Creation to complete </w:t>
-      </w:r>
-      <w:proofErr w:type="gramStart"/>
-      <w:r>
-        <w:rPr>
-          <w:rFonts w:ascii="Times New Roman" w:hAnsi="Times New Roman"/>
-          <w:noProof w:val="0"/>
-          <w:sz w:val="24"/>
-          <w:szCs w:val="24"/>
-        </w:rPr>
-        <w:t>at a later date</w:t>
-      </w:r>
-      <w:proofErr w:type="gramEnd"/>
-      <w:r>
-        <w:rPr>
-          <w:rFonts w:ascii="Times New Roman" w:hAnsi="Times New Roman"/>
-          <w:noProof w:val="0"/>
-          <w:sz w:val="24"/>
-          <w:szCs w:val="24"/>
-        </w:rPr>
-        <w:t xml:space="preserve">. </w:t>
+        <w:t xml:space="preserve"> the Event Creation to complete at a later date. </w:t>
       </w:r>
     </w:p>
     <w:p>
@@ -1837,6 +1798,7 @@
           <w:sz w:val="24"/>
           <w:szCs w:val="24"/>
         </w:rPr>
+        <w:lastRenderedPageBreak/>
         <w:t>Reliability</w:t>
       </w:r>
     </w:p>
@@ -2741,6 +2703,7 @@
           <w:noProof w:val="0"/>
           <w:sz w:val="24"/>
         </w:rPr>
+        <w:lastRenderedPageBreak/>
         <w:t xml:space="preserve">Organizer Title </w:t>
       </w:r>
       <w:r>
@@ -3470,6 +3433,7 @@
           <w:sz w:val="24"/>
           <w:szCs w:val="24"/>
         </w:rPr>
+        <w:lastRenderedPageBreak/>
         <w:t>Usability</w:t>
       </w:r>
     </w:p>
@@ -4311,6 +4275,7 @@
           <w:noProof w:val="0"/>
           <w:sz w:val="24"/>
         </w:rPr>
+        <w:lastRenderedPageBreak/>
         <w:t>The system shall award the Member a certain amount of points, as defined by the Event specifications.</w:t>
       </w:r>
     </w:p>
@@ -4590,23 +4555,7 @@
           <w:noProof w:val="0"/>
           <w:sz w:val="24"/>
         </w:rPr>
-        <w:t xml:space="preserve">In steps D.2, if the Member’s participation is already in the Event log, then </w:t>
-      </w:r>
-      <w:proofErr w:type="gramStart"/>
-      <w:r>
-        <w:rPr>
-          <w:noProof w:val="0"/>
-          <w:sz w:val="24"/>
-        </w:rPr>
-        <w:t>all of</w:t>
-      </w:r>
-      <w:proofErr w:type="gramEnd"/>
-      <w:r>
-        <w:rPr>
-          <w:noProof w:val="0"/>
-          <w:sz w:val="24"/>
-        </w:rPr>
-        <w:t xml:space="preserve"> the following steps are ignored. The Member is notified that he or she has already participated in the Event. </w:t>
+        <w:t xml:space="preserve">In steps D.2, if the Member’s participation is already in the Event log, then all of the following steps are ignored. The Member is notified that he or she has already participated in the Event. </w:t>
       </w:r>
     </w:p>
     <w:p>
@@ -5032,6 +4981,7 @@
           <w:sz w:val="24"/>
           <w:szCs w:val="24"/>
         </w:rPr>
+        <w:lastRenderedPageBreak/>
         <w:t xml:space="preserve">No previous training or knowledge. The system should respond without user interaction after the </w:t>
       </w:r>
       <w:r>
@@ -5763,6 +5713,7 @@
         <w:rPr>
           <w:sz w:val="24"/>
         </w:rPr>
+        <w:lastRenderedPageBreak/>
         <w:t>The system shall process the request for the click.</w:t>
       </w:r>
     </w:p>
@@ -6424,6 +6375,7 @@
           <w:sz w:val="24"/>
           <w:szCs w:val="24"/>
         </w:rPr>
+        <w:lastRenderedPageBreak/>
         <w:t>Request should be sent and saved within 6 seconds.</w:t>
       </w:r>
     </w:p>
@@ -6665,8 +6617,6 @@
       <w:pPr>
         <w:pStyle w:val="Heading4"/>
       </w:pPr>
-      <w:bookmarkStart w:id="1" w:name="_GoBack"/>
-      <w:bookmarkEnd w:id="1"/>
       <w:r>
         <w:t xml:space="preserve">Ensure </w:t>
       </w:r>
@@ -7160,7 +7110,6 @@
           <w:noProof w:val="0"/>
           <w:sz w:val="24"/>
         </w:rPr>
-        <w:lastRenderedPageBreak/>
         <w:t>Post-conditions:</w:t>
       </w:r>
       <w:r>
@@ -7261,6 +7210,7 @@
           <w:noProof w:val="0"/>
           <w:sz w:val="24"/>
         </w:rPr>
+        <w:lastRenderedPageBreak/>
         <w:t xml:space="preserve">In step D.3, if the </w:t>
       </w:r>
       <w:r>
@@ -7895,7 +7845,6 @@
           <w:sz w:val="24"/>
           <w:szCs w:val="24"/>
         </w:rPr>
-        <w:lastRenderedPageBreak/>
         <w:t>Using Java-based software for back-end.</w:t>
       </w:r>
     </w:p>
@@ -8000,6 +7949,7 @@
           <w:b/>
           <w:sz w:val="24"/>
         </w:rPr>
+        <w:lastRenderedPageBreak/>
         <w:t>Date last modified:</w:t>
       </w:r>
       <w:r>
@@ -8955,7 +8905,6 @@
           <w:noProof w:val="0"/>
           <w:sz w:val="24"/>
         </w:rPr>
-        <w:lastRenderedPageBreak/>
         <w:tab/>
         <w:t>None.</w:t>
       </w:r>
@@ -9660,7 +9609,6 @@
         <w:pStyle w:val="Heading4"/>
       </w:pPr>
       <w:r>
-        <w:lastRenderedPageBreak/>
         <w:t>Sharing</w:t>
       </w:r>
     </w:p>
@@ -9793,6 +9741,7 @@
           <w:noProof w:val="0"/>
           <w:sz w:val="24"/>
         </w:rPr>
+        <w:lastRenderedPageBreak/>
         <w:t>Pre-conditions:</w:t>
       </w:r>
       <w:r>
@@ -10498,7 +10447,6 @@
         </w:rPr>
       </w:pPr>
       <w:r>
-        <w:lastRenderedPageBreak/>
         <w:br w:type="page"/>
       </w:r>
     </w:p>
@@ -19751,7 +19699,45 @@
         <w:rPr>
           <w:sz w:val="24"/>
         </w:rPr>
-        <w:t xml:space="preserve"> clicks on the clubs tab.</w:t>
+        <w:t xml:space="preserve"> clicks on the clubs tab</w:t>
+      </w:r>
+      <w:r>
+        <w:rPr>
+          <w:sz w:val="24"/>
+        </w:rPr>
+        <w:t xml:space="preserve"> in their current page (home page for example)</w:t>
+      </w:r>
+      <w:r>
+        <w:rPr>
+          <w:sz w:val="24"/>
+        </w:rPr>
+        <w:t xml:space="preserve"> and the </w:t>
+      </w:r>
+      <w:r>
+        <w:rPr>
+          <w:sz w:val="24"/>
+        </w:rPr>
+        <w:t>homepage</w:t>
+      </w:r>
+      <w:r>
+        <w:rPr>
+          <w:sz w:val="24"/>
+        </w:rPr>
+        <w:t xml:space="preserve"> refreshes and</w:t>
+      </w:r>
+      <w:bookmarkStart w:id="1" w:name="_GoBack"/>
+      <w:bookmarkEnd w:id="1"/>
+      <w:r>
+        <w:rPr>
+          <w:sz w:val="24"/>
+        </w:rPr>
+        <w:t xml:space="preserve"> provides the Organizer with the Club page</w:t>
+      </w:r>
+      <w:r>
+        <w:rPr>
+          <w:sz w:val="24"/>
+        </w:rPr>
+        <w:t>.</w:t>
       </w:r>
     </w:p>
     <w:p>
@@ -19775,7 +19761,19 @@
         <w:rPr>
           <w:sz w:val="24"/>
         </w:rPr>
-        <w:t xml:space="preserve">The system shall provide the </w:t>
+        <w:t xml:space="preserve">The </w:t>
+      </w:r>
+      <w:r>
+        <w:rPr>
+          <w:sz w:val="24"/>
+        </w:rPr>
+        <w:t>club page</w:t>
+      </w:r>
+      <w:r>
+        <w:rPr>
+          <w:sz w:val="24"/>
+        </w:rPr>
+        <w:t xml:space="preserve"> shall provide the </w:t>
       </w:r>
       <w:r>
         <w:rPr>
@@ -19847,7 +19845,19 @@
         <w:rPr>
           <w:sz w:val="24"/>
         </w:rPr>
-        <w:t xml:space="preserve">The system shall provide the </w:t>
+        <w:t xml:space="preserve">The </w:t>
+      </w:r>
+      <w:r>
+        <w:rPr>
+          <w:sz w:val="24"/>
+        </w:rPr>
+        <w:t>club page</w:t>
+      </w:r>
+      <w:r>
+        <w:rPr>
+          <w:sz w:val="24"/>
+        </w:rPr>
+        <w:t xml:space="preserve"> shall provide the </w:t>
       </w:r>
       <w:r>
         <w:rPr>
@@ -19883,6 +19893,7 @@
         <w:rPr>
           <w:sz w:val="24"/>
         </w:rPr>
+        <w:lastRenderedPageBreak/>
         <w:t>Club Name</w:t>
       </w:r>
     </w:p>
@@ -19907,7 +19918,6 @@
         <w:rPr>
           <w:sz w:val="24"/>
         </w:rPr>
-        <w:lastRenderedPageBreak/>
         <w:t>Club Description</w:t>
       </w:r>
     </w:p>
@@ -19981,7 +19991,19 @@
         <w:rPr>
           <w:sz w:val="24"/>
         </w:rPr>
-        <w:t xml:space="preserve">The system shall notify the </w:t>
+        <w:t xml:space="preserve">The </w:t>
+      </w:r>
+      <w:r>
+        <w:rPr>
+          <w:sz w:val="24"/>
+        </w:rPr>
+        <w:t>system</w:t>
+      </w:r>
+      <w:r>
+        <w:rPr>
+          <w:sz w:val="24"/>
+        </w:rPr>
+        <w:t xml:space="preserve"> shall notify the </w:t>
       </w:r>
       <w:r>
         <w:rPr>
@@ -19993,7 +20015,19 @@
         <w:rPr>
           <w:sz w:val="24"/>
         </w:rPr>
-        <w:t xml:space="preserve"> that the request was submitted correctly.</w:t>
+        <w:t xml:space="preserve"> that the request was submitted correctly</w:t>
+      </w:r>
+      <w:r>
+        <w:rPr>
+          <w:sz w:val="24"/>
+        </w:rPr>
+        <w:t xml:space="preserve"> by showing a notification in the Club page</w:t>
+      </w:r>
+      <w:r>
+        <w:rPr>
+          <w:sz w:val="24"/>
+        </w:rPr>
+        <w:t>.</w:t>
       </w:r>
     </w:p>
     <w:p>
@@ -20025,19 +20059,55 @@
         <w:rPr>
           <w:sz w:val="24"/>
         </w:rPr>
-        <w:t xml:space="preserve"> when the system allows the </w:t>
-      </w:r>
-      <w:r>
-        <w:rPr>
-          <w:sz w:val="24"/>
-        </w:rPr>
-        <w:t>Organizer</w:t>
-      </w:r>
-      <w:r>
-        <w:rPr>
-          <w:sz w:val="24"/>
-        </w:rPr>
-        <w:t xml:space="preserve"> to see that they have created a new club.</w:t>
+        <w:t xml:space="preserve"> when the </w:t>
+      </w:r>
+      <w:r>
+        <w:rPr>
+          <w:sz w:val="24"/>
+        </w:rPr>
+        <w:t>club page</w:t>
+      </w:r>
+      <w:r>
+        <w:rPr>
+          <w:sz w:val="24"/>
+        </w:rPr>
+        <w:t xml:space="preserve"> the </w:t>
+      </w:r>
+      <w:r>
+        <w:rPr>
+          <w:sz w:val="24"/>
+        </w:rPr>
+        <w:t xml:space="preserve">displays the new club </w:t>
+      </w:r>
+      <w:r>
+        <w:rPr>
+          <w:sz w:val="24"/>
+        </w:rPr>
+        <w:t>that the</w:t>
+      </w:r>
+      <w:r>
+        <w:rPr>
+          <w:sz w:val="24"/>
+        </w:rPr>
+        <w:t xml:space="preserve"> Organizer</w:t>
+      </w:r>
+      <w:r>
+        <w:rPr>
+          <w:sz w:val="24"/>
+        </w:rPr>
+        <w:t xml:space="preserve"> ha</w:t>
+      </w:r>
+      <w:r>
+        <w:rPr>
+          <w:sz w:val="24"/>
+        </w:rPr>
+        <w:t>s</w:t>
+      </w:r>
+      <w:r>
+        <w:rPr>
+          <w:sz w:val="24"/>
+        </w:rPr>
+        <w:t xml:space="preserve"> created a new club.</w:t>
       </w:r>
     </w:p>
     <w:p>
@@ -20614,6 +20684,7 @@
           <w:sz w:val="24"/>
           <w:szCs w:val="24"/>
         </w:rPr>
+        <w:lastRenderedPageBreak/>
         <w:t>On average the user should take 2 minutes to complete the notification request to the system.</w:t>
       </w:r>
     </w:p>
@@ -20634,7 +20705,6 @@
           <w:sz w:val="24"/>
           <w:szCs w:val="24"/>
         </w:rPr>
-        <w:lastRenderedPageBreak/>
         <w:t>Reliability</w:t>
       </w:r>
     </w:p>
@@ -21305,6 +21375,7 @@
           <w:sz w:val="24"/>
           <w:u w:val="single"/>
         </w:rPr>
+        <w:lastRenderedPageBreak/>
         <w:t>End case ends</w:t>
       </w:r>
       <w:r>
@@ -21362,7 +21433,6 @@
           <w:noProof w:val="0"/>
           <w:sz w:val="24"/>
         </w:rPr>
-        <w:lastRenderedPageBreak/>
         <w:tab/>
       </w:r>
       <w:r>
@@ -21994,6 +22064,7 @@
           <w:sz w:val="24"/>
           <w:szCs w:val="24"/>
         </w:rPr>
+        <w:lastRenderedPageBreak/>
         <w:t>The Event Creation should be supported by Chrome, Mozilla, and IE.</w:t>
       </w:r>
     </w:p>
@@ -22038,7 +22109,6 @@
           <w:color w:val="000000"/>
           <w:szCs w:val="24"/>
         </w:rPr>
-        <w:lastRenderedPageBreak/>
         <w:t>The implementation shall use JS React for front-end, and Java-based software for back-end.</w:t>
       </w:r>
     </w:p>
@@ -25698,7 +25768,7 @@
       </w:pPr>
     </w:pPrDefault>
   </w:docDefaults>
-  <w:latentStyles w:defLockedState="0" w:defUIPriority="99" w:defSemiHidden="0" w:defUnhideWhenUsed="0" w:defQFormat="0" w:count="375">
+  <w:latentStyles w:defLockedState="0" w:defUIPriority="99" w:defSemiHidden="0" w:defUnhideWhenUsed="0" w:defQFormat="0" w:count="377">
     <w:lsdException w:name="Normal" w:uiPriority="0" w:qFormat="1"/>
     <w:lsdException w:name="heading 1" w:uiPriority="9" w:qFormat="1"/>
     <w:lsdException w:name="heading 2" w:semiHidden="1" w:uiPriority="9" w:unhideWhenUsed="1" w:qFormat="1"/>
@@ -25804,7 +25874,6 @@
     <w:lsdException w:name="HTML Sample" w:semiHidden="1" w:unhideWhenUsed="1"/>
     <w:lsdException w:name="HTML Typewriter" w:semiHidden="1" w:unhideWhenUsed="1"/>
     <w:lsdException w:name="HTML Variable" w:semiHidden="1" w:unhideWhenUsed="1"/>
-    <w:lsdException w:name="Normal Table" w:semiHidden="1" w:unhideWhenUsed="1"/>
     <w:lsdException w:name="annotation subject" w:semiHidden="1" w:unhideWhenUsed="1"/>
     <w:lsdException w:name="No List" w:semiHidden="1" w:unhideWhenUsed="1"/>
     <w:lsdException w:name="Outline List 1" w:semiHidden="1" w:unhideWhenUsed="1"/>
@@ -25850,11 +25919,9 @@
     <w:lsdException w:name="Table Subtle 1" w:semiHidden="1" w:unhideWhenUsed="1"/>
     <w:lsdException w:name="Table Subtle 2" w:semiHidden="1" w:unhideWhenUsed="1"/>
     <w:lsdException w:name="Table Web 1" w:semiHidden="1" w:unhideWhenUsed="1"/>
-    <w:lsdException w:name="Table Web 2" w:semiHidden="1" w:unhideWhenUsed="1"/>
     <w:lsdException w:name="Table Web 3" w:semiHidden="1" w:unhideWhenUsed="1"/>
     <w:lsdException w:name="Balloon Text" w:semiHidden="1" w:unhideWhenUsed="1"/>
     <w:lsdException w:name="Table Grid" w:uiPriority="39"/>
-    <w:lsdException w:name="Table Theme" w:semiHidden="1" w:unhideWhenUsed="1"/>
     <w:lsdException w:name="Placeholder Text" w:semiHidden="1"/>
     <w:lsdException w:name="No Spacing" w:uiPriority="1" w:qFormat="1"/>
     <w:lsdException w:name="Light Shading" w:uiPriority="60"/>
@@ -26074,6 +26141,8 @@
     <w:lsdException w:name="Smart Hyperlink" w:semiHidden="1" w:unhideWhenUsed="1"/>
     <w:lsdException w:name="Hashtag" w:semiHidden="1" w:unhideWhenUsed="1"/>
     <w:lsdException w:name="Unresolved Mention" w:semiHidden="1" w:unhideWhenUsed="1"/>
+    <w:lsdException w:name="Smart Link" w:semiHidden="1" w:unhideWhenUsed="1"/>
+    <w:lsdException w:name="Smart Link Error" w:semiHidden="1" w:unhideWhenUsed="1"/>
   </w:latentStyles>
   <w:style w:type="paragraph" w:default="1" w:styleId="Normal">
     <w:name w:val="Normal"/>

</xml_diff>

<commit_message>
New starUML and updated use cases.
</commit_message>
<xml_diff>
--- a/specifications/use-cases/Sect. 4.1 - Requirements Elicitation.docx
+++ b/specifications/use-cases/Sect. 4.1 - Requirements Elicitation.docx
@@ -4203,7 +4203,7 @@
           <w:noProof w:val="0"/>
           <w:sz w:val="24"/>
         </w:rPr>
-        <w:t xml:space="preserve"> in this Event. </w:t>
+        <w:t xml:space="preserve"> this Event. </w:t>
       </w:r>
     </w:p>
     <w:p>
@@ -5598,7 +5598,19 @@
         <w:rPr>
           <w:sz w:val="24"/>
         </w:rPr>
-        <w:t xml:space="preserve"> when member clicks on the events tab.</w:t>
+        <w:t xml:space="preserve"> when member </w:t>
+      </w:r>
+      <w:r>
+        <w:rPr>
+          <w:sz w:val="24"/>
+        </w:rPr>
+        <w:t>is on the event page</w:t>
+      </w:r>
+      <w:r>
+        <w:rPr>
+          <w:sz w:val="24"/>
+        </w:rPr>
+        <w:t>.</w:t>
       </w:r>
     </w:p>
     <w:p>
@@ -5621,7 +5633,21 @@
         <w:rPr>
           <w:sz w:val="24"/>
         </w:rPr>
-        <w:t>The system shall provide the member with a sorted list of events that the user has signed up for.</w:t>
+        <w:t xml:space="preserve">The </w:t>
+      </w:r>
+      <w:r>
+        <w:rPr>
+          <w:sz w:val="24"/>
+        </w:rPr>
+        <w:t>event page</w:t>
+      </w:r>
+      <w:bookmarkStart w:id="1" w:name="_GoBack"/>
+      <w:bookmarkEnd w:id="1"/>
+      <w:r>
+        <w:rPr>
+          <w:sz w:val="24"/>
+        </w:rPr>
+        <w:t xml:space="preserve"> shall provide the member with a sorted list of events that the user has signed up for.</w:t>
       </w:r>
     </w:p>
     <w:p>
@@ -14785,7 +14811,7 @@
           <w:noProof w:val="0"/>
           <w:sz w:val="24"/>
         </w:rPr>
-        <w:t xml:space="preserve">2FA Authentication is marked as Enabled in the User’s profile. </w:t>
+        <w:t>2FA Authentication is marked as Enabled in the User’s profile.</w:t>
       </w:r>
     </w:p>
     <w:p>
@@ -14818,25 +14844,34 @@
     <w:p>
       <w:pPr>
         <w:pStyle w:val="Body"/>
+        <w:numPr>
+          <w:ilvl w:val="1"/>
+          <w:numId w:val="7"/>
+        </w:numPr>
         <w:tabs>
           <w:tab w:val="left" w:pos="532"/>
           <w:tab w:val="left" w:pos="1080"/>
           <w:tab w:val="left" w:pos="1612"/>
         </w:tabs>
-        <w:ind w:left="720"/>
-        <w:jc w:val="both"/>
-        <w:rPr>
-          <w:noProof w:val="0"/>
-          <w:sz w:val="24"/>
-        </w:rPr>
-      </w:pPr>
-      <w:r>
-        <w:rPr>
-          <w:noProof w:val="0"/>
-          <w:sz w:val="24"/>
-        </w:rPr>
-        <w:tab/>
-        <w:t>None</w:t>
+        <w:jc w:val="both"/>
+        <w:rPr>
+          <w:noProof w:val="0"/>
+          <w:sz w:val="24"/>
+        </w:rPr>
+      </w:pPr>
+      <w:r>
+        <w:rPr>
+          <w:noProof w:val="0"/>
+          <w:sz w:val="24"/>
+        </w:rPr>
+        <w:t>If the verification of the two factor authorization fails then the system will provide an error message</w:t>
+      </w:r>
+      <w:r>
+        <w:rPr>
+          <w:noProof w:val="0"/>
+          <w:sz w:val="24"/>
+        </w:rPr>
+        <w:t xml:space="preserve"> and require the user to re-enter the code.</w:t>
       </w:r>
     </w:p>
     <w:p>
@@ -15492,6 +15527,7 @@
           <w:b/>
           <w:sz w:val="24"/>
         </w:rPr>
+        <w:lastRenderedPageBreak/>
         <w:t xml:space="preserve">Modification History </w:t>
       </w:r>
     </w:p>
@@ -15508,7 +15544,6 @@
           <w:b/>
           <w:sz w:val="24"/>
         </w:rPr>
-        <w:lastRenderedPageBreak/>
         <w:t>Owner:</w:t>
       </w:r>
       <w:r>
@@ -16332,6 +16367,7 @@
           <w:b/>
           <w:sz w:val="24"/>
         </w:rPr>
+        <w:lastRenderedPageBreak/>
         <w:t>Exceptions:</w:t>
       </w:r>
     </w:p>
@@ -16351,7 +16387,6 @@
         <w:rPr>
           <w:sz w:val="24"/>
         </w:rPr>
-        <w:lastRenderedPageBreak/>
         <w:t>There are no members in the club to kick.</w:t>
       </w:r>
     </w:p>
@@ -16970,6 +17005,7 @@
           <w:b/>
           <w:sz w:val="24"/>
         </w:rPr>
+        <w:lastRenderedPageBreak/>
         <w:t>Details:</w:t>
       </w:r>
     </w:p>
@@ -16993,7 +17029,6 @@
           <w:b/>
           <w:sz w:val="24"/>
         </w:rPr>
-        <w:lastRenderedPageBreak/>
         <w:t xml:space="preserve">Actor: </w:t>
       </w:r>
       <w:r>
@@ -17758,6 +17793,7 @@
           <w:b/>
           <w:sz w:val="24"/>
         </w:rPr>
+        <w:lastRenderedPageBreak/>
         <w:t>Related Use Cases:</w:t>
       </w:r>
       <w:r>
@@ -17780,7 +17816,6 @@
         <w:rPr>
           <w:sz w:val="24"/>
         </w:rPr>
-        <w:lastRenderedPageBreak/>
         <w:t>None.</w:t>
       </w:r>
     </w:p>
@@ -18394,6 +18429,7 @@
           <w:b/>
           <w:sz w:val="24"/>
         </w:rPr>
+        <w:lastRenderedPageBreak/>
         <w:t xml:space="preserve">Actor: </w:t>
       </w:r>
       <w:r>
@@ -18423,7 +18459,6 @@
           <w:b/>
           <w:sz w:val="24"/>
         </w:rPr>
-        <w:lastRenderedPageBreak/>
         <w:t>Pre-conditions:</w:t>
       </w:r>
       <w:r>
@@ -19717,16 +19752,8 @@
         <w:rPr>
           <w:sz w:val="24"/>
         </w:rPr>
-        <w:t>homepage</w:t>
-      </w:r>
-      <w:r>
-        <w:rPr>
-          <w:sz w:val="24"/>
-        </w:rPr>
-        <w:t xml:space="preserve"> refreshes and</w:t>
-      </w:r>
-      <w:bookmarkStart w:id="1" w:name="_GoBack"/>
-      <w:bookmarkEnd w:id="1"/>
+        <w:t>page</w:t>
+      </w:r>
       <w:r>
         <w:rPr>
           <w:sz w:val="24"/>
@@ -19893,7 +19920,6 @@
         <w:rPr>
           <w:sz w:val="24"/>
         </w:rPr>
-        <w:lastRenderedPageBreak/>
         <w:t>Club Name</w:t>
       </w:r>
     </w:p>
@@ -19918,6 +19944,7 @@
         <w:rPr>
           <w:sz w:val="24"/>
         </w:rPr>
+        <w:lastRenderedPageBreak/>
         <w:t>Club Description</w:t>
       </w:r>
     </w:p>
@@ -20684,7 +20711,6 @@
           <w:sz w:val="24"/>
           <w:szCs w:val="24"/>
         </w:rPr>
-        <w:lastRenderedPageBreak/>
         <w:t>On average the user should take 2 minutes to complete the notification request to the system.</w:t>
       </w:r>
     </w:p>
@@ -20705,6 +20731,7 @@
           <w:sz w:val="24"/>
           <w:szCs w:val="24"/>
         </w:rPr>
+        <w:lastRenderedPageBreak/>
         <w:t>Reliability</w:t>
       </w:r>
     </w:p>
@@ -21259,7 +21286,19 @@
         <w:rPr>
           <w:sz w:val="24"/>
         </w:rPr>
-        <w:t xml:space="preserve"> when organizer clicks on the event that they want to cancel.</w:t>
+        <w:t xml:space="preserve"> when </w:t>
+      </w:r>
+      <w:r>
+        <w:rPr>
+          <w:sz w:val="24"/>
+        </w:rPr>
+        <w:t>organizer is in event page and clicks “view event details” on the event they would like to cancel</w:t>
+      </w:r>
+      <w:r>
+        <w:rPr>
+          <w:sz w:val="24"/>
+        </w:rPr>
+        <w:t>.</w:t>
       </w:r>
     </w:p>
     <w:p>
@@ -21282,7 +21321,7 @@
         <w:rPr>
           <w:sz w:val="24"/>
         </w:rPr>
-        <w:t>The system shall redirect the organizer to the Event Description view, which shall present them with a button labeled cancel event.</w:t>
+        <w:t>The system then retrieves the information for the event that the organizer clicked on from the data storage and sends it to the Event Page.</w:t>
       </w:r>
     </w:p>
     <w:p>
@@ -21305,7 +21344,43 @@
         <w:rPr>
           <w:sz w:val="24"/>
         </w:rPr>
-        <w:t>The organizer will click on the cancel event button.</w:t>
+        <w:t xml:space="preserve">The </w:t>
+      </w:r>
+      <w:r>
+        <w:rPr>
+          <w:sz w:val="24"/>
+        </w:rPr>
+        <w:t>event page</w:t>
+      </w:r>
+      <w:r>
+        <w:rPr>
+          <w:sz w:val="24"/>
+        </w:rPr>
+        <w:t xml:space="preserve"> shall </w:t>
+      </w:r>
+      <w:r>
+        <w:rPr>
+          <w:sz w:val="24"/>
+        </w:rPr>
+        <w:t>show</w:t>
+      </w:r>
+      <w:r>
+        <w:rPr>
+          <w:sz w:val="24"/>
+        </w:rPr>
+        <w:t xml:space="preserve"> the organizer to the Event Description view, which shall present them</w:t>
+      </w:r>
+      <w:r>
+        <w:rPr>
+          <w:sz w:val="24"/>
+        </w:rPr>
+        <w:t xml:space="preserve"> details about the event including </w:t>
+      </w:r>
+      <w:r>
+        <w:rPr>
+          <w:sz w:val="24"/>
+        </w:rPr>
+        <w:t>a button labeled cancel event.</w:t>
       </w:r>
     </w:p>
     <w:p>
@@ -21328,7 +21403,7 @@
         <w:rPr>
           <w:sz w:val="24"/>
         </w:rPr>
-        <w:t>The organizer will click yes on the validation message displayed by the system.</w:t>
+        <w:t>The organizer will click on the cancel event button.</w:t>
       </w:r>
     </w:p>
     <w:p>
@@ -21351,7 +21426,13 @@
         <w:rPr>
           <w:sz w:val="24"/>
         </w:rPr>
-        <w:t>The system shall notify the organizer that the event was cancelled.</w:t>
+        <w:t xml:space="preserve">The organizer will click yes on the validation message displayed by the </w:t>
+      </w:r>
+      <w:r>
+        <w:rPr>
+          <w:sz w:val="24"/>
+        </w:rPr>
+        <w:t>event page.</w:t>
       </w:r>
     </w:p>
     <w:p>
@@ -21373,9 +21454,44 @@
       <w:r>
         <w:rPr>
           <w:sz w:val="24"/>
+        </w:rPr>
+        <w:lastRenderedPageBreak/>
+        <w:t xml:space="preserve">The </w:t>
+      </w:r>
+      <w:r>
+        <w:rPr>
+          <w:sz w:val="24"/>
+        </w:rPr>
+        <w:t>event page</w:t>
+      </w:r>
+      <w:r>
+        <w:rPr>
+          <w:sz w:val="24"/>
+        </w:rPr>
+        <w:t xml:space="preserve"> shall notify the organizer that the event was cancelled.</w:t>
+      </w:r>
+    </w:p>
+    <w:p>
+      <w:pPr>
+        <w:pStyle w:val="Body"/>
+        <w:numPr>
+          <w:ilvl w:val="0"/>
+          <w:numId w:val="33"/>
+        </w:numPr>
+        <w:tabs>
+          <w:tab w:val="left" w:pos="532"/>
+          <w:tab w:val="left" w:pos="1080"/>
+        </w:tabs>
+        <w:jc w:val="both"/>
+        <w:rPr>
+          <w:sz w:val="24"/>
+        </w:rPr>
+      </w:pPr>
+      <w:r>
+        <w:rPr>
+          <w:sz w:val="24"/>
           <w:u w:val="single"/>
         </w:rPr>
-        <w:lastRenderedPageBreak/>
         <w:t>End case ends</w:t>
       </w:r>
       <w:r>
@@ -22044,6 +22160,7 @@
           <w:sz w:val="24"/>
           <w:szCs w:val="24"/>
         </w:rPr>
+        <w:lastRenderedPageBreak/>
         <w:t>Supportability</w:t>
       </w:r>
     </w:p>
@@ -22064,7 +22181,6 @@
           <w:sz w:val="24"/>
           <w:szCs w:val="24"/>
         </w:rPr>
-        <w:lastRenderedPageBreak/>
         <w:t>The Event Creation should be supported by Chrome, Mozilla, and IE.</w:t>
       </w:r>
     </w:p>
@@ -25874,6 +25990,7 @@
     <w:lsdException w:name="HTML Sample" w:semiHidden="1" w:unhideWhenUsed="1"/>
     <w:lsdException w:name="HTML Typewriter" w:semiHidden="1" w:unhideWhenUsed="1"/>
     <w:lsdException w:name="HTML Variable" w:semiHidden="1" w:unhideWhenUsed="1"/>
+    <w:lsdException w:name="Normal Table" w:semiHidden="1" w:unhideWhenUsed="1"/>
     <w:lsdException w:name="annotation subject" w:semiHidden="1" w:unhideWhenUsed="1"/>
     <w:lsdException w:name="No List" w:semiHidden="1" w:unhideWhenUsed="1"/>
     <w:lsdException w:name="Outline List 1" w:semiHidden="1" w:unhideWhenUsed="1"/>
@@ -25919,9 +26036,11 @@
     <w:lsdException w:name="Table Subtle 1" w:semiHidden="1" w:unhideWhenUsed="1"/>
     <w:lsdException w:name="Table Subtle 2" w:semiHidden="1" w:unhideWhenUsed="1"/>
     <w:lsdException w:name="Table Web 1" w:semiHidden="1" w:unhideWhenUsed="1"/>
+    <w:lsdException w:name="Table Web 2" w:semiHidden="1" w:unhideWhenUsed="1"/>
     <w:lsdException w:name="Table Web 3" w:semiHidden="1" w:unhideWhenUsed="1"/>
     <w:lsdException w:name="Balloon Text" w:semiHidden="1" w:unhideWhenUsed="1"/>
     <w:lsdException w:name="Table Grid" w:uiPriority="39"/>
+    <w:lsdException w:name="Table Theme" w:semiHidden="1" w:unhideWhenUsed="1"/>
     <w:lsdException w:name="Placeholder Text" w:semiHidden="1"/>
     <w:lsdException w:name="No Spacing" w:uiPriority="1" w:qFormat="1"/>
     <w:lsdException w:name="Light Shading" w:uiPriority="60"/>

</xml_diff>